<commit_message>
creating a new project - recipes and shopping list
</commit_message>
<xml_diff>
--- a/Learning Docs/Components.docx
+++ b/Learning Docs/Components.docx
@@ -63,7 +63,23 @@
     </w:p>
     <w:p>
       <w:r>
-        <w:t>Any component should be composed from number of parts, the first part is the *component-name*.component.ts file, this file will have an import of the component from the angular/core, a component selector that gets an object that contains kind of important data to the component and export of the component as a class.</w:t>
+        <w:t>Any component should be composed from number of parts, the first part is the *component-name</w:t>
+      </w:r>
+      <w:proofErr w:type="gramStart"/>
+      <w:r>
+        <w:t>*.</w:t>
+      </w:r>
+      <w:proofErr w:type="spellStart"/>
+      <w:r>
+        <w:t>component</w:t>
+      </w:r>
+      <w:proofErr w:type="gramEnd"/>
+      <w:r>
+        <w:t>.ts</w:t>
+      </w:r>
+      <w:proofErr w:type="spellEnd"/>
+      <w:r>
+        <w:t xml:space="preserve"> file, this file will have an import of the component from the angular/core, a component selector that gets an object that contains kind of important data to the component and export of the component as a class.</w:t>
       </w:r>
       <w:r>
         <w:t xml:space="preserve"> It looks like that:</w:t>
@@ -146,16 +162,41 @@
         <w:t>mechanism</w:t>
       </w:r>
       <w:r>
-        <w:t xml:space="preserve"> is like the css one, but selecting by ID or pseudo selector won't work.</w:t>
-      </w:r>
-    </w:p>
-    <w:p>
-      <w:r>
-        <w:rPr>
-          <w:b/>
-          <w:bCs/>
-        </w:rPr>
-        <w:t>templateUrl / template –</w:t>
+        <w:t xml:space="preserve"> is like the </w:t>
+      </w:r>
+      <w:proofErr w:type="spellStart"/>
+      <w:r>
+        <w:t>css</w:t>
+      </w:r>
+      <w:proofErr w:type="spellEnd"/>
+      <w:r>
+        <w:t xml:space="preserve"> </w:t>
+      </w:r>
+      <w:proofErr w:type="gramStart"/>
+      <w:r>
+        <w:t>one, but</w:t>
+      </w:r>
+      <w:proofErr w:type="gramEnd"/>
+      <w:r>
+        <w:t xml:space="preserve"> selecting by ID or pseudo selector won't work.</w:t>
+      </w:r>
+    </w:p>
+    <w:p>
+      <w:proofErr w:type="spellStart"/>
+      <w:r>
+        <w:rPr>
+          <w:b/>
+          <w:bCs/>
+        </w:rPr>
+        <w:t>templateUrl</w:t>
+      </w:r>
+      <w:proofErr w:type="spellEnd"/>
+      <w:r>
+        <w:rPr>
+          <w:b/>
+          <w:bCs/>
+        </w:rPr>
+        <w:t xml:space="preserve"> / template –</w:t>
       </w:r>
       <w:r>
         <w:t xml:space="preserve"> the actual HTML code that we insert into the component and will be </w:t>
@@ -164,13 +205,26 @@
         <w:t>shown</w:t>
       </w:r>
       <w:r>
-        <w:t xml:space="preserve"> whenever we use the new component we are creating. If we want to use a file we will choose </w:t>
+        <w:t xml:space="preserve"> whenever we use the new component we are creating. If we want to use a </w:t>
+      </w:r>
+      <w:proofErr w:type="gramStart"/>
+      <w:r>
+        <w:t>file</w:t>
+      </w:r>
+      <w:proofErr w:type="gramEnd"/>
+      <w:r>
+        <w:t xml:space="preserve"> we will choose </w:t>
       </w:r>
       <w:r>
         <w:t xml:space="preserve">- </w:t>
       </w:r>
-      <w:r>
-        <w:t xml:space="preserve">templateUrl </w:t>
+      <w:proofErr w:type="spellStart"/>
+      <w:r>
+        <w:t>templateUrl</w:t>
+      </w:r>
+      <w:proofErr w:type="spellEnd"/>
+      <w:r>
+        <w:t xml:space="preserve"> </w:t>
       </w:r>
       <w:r>
         <w:t>else for inline HTML style we will</w:t>
@@ -194,12 +248,21 @@
           <w:rtl/>
         </w:rPr>
       </w:pPr>
-      <w:r>
-        <w:rPr>
-          <w:b/>
-          <w:bCs/>
-        </w:rPr>
-        <w:t>stylesUrl/styles –</w:t>
+      <w:proofErr w:type="spellStart"/>
+      <w:r>
+        <w:rPr>
+          <w:b/>
+          <w:bCs/>
+        </w:rPr>
+        <w:t>stylesUrl</w:t>
+      </w:r>
+      <w:proofErr w:type="spellEnd"/>
+      <w:r>
+        <w:rPr>
+          <w:b/>
+          <w:bCs/>
+        </w:rPr>
+        <w:t>/styles –</w:t>
       </w:r>
       <w:r>
         <w:t xml:space="preserve"> same as the </w:t>
@@ -262,12 +325,54 @@
     </w:p>
     <w:p>
       <w:r>
-        <w:t>In this way, we will create the files ourselves, first of all lets create a new folder inside our app folder, the folder name will be our component name. Example: warning-alert, inside that folder lets create these files: warning-alert.component.ts/html/css in each of them we will find only the relevant pieces of code as we expect by the file name.</w:t>
-      </w:r>
-    </w:p>
-    <w:p>
-      <w:r>
-        <w:t>After that, we should import our new component to the app.module.ts file to the declarations array.</w:t>
+        <w:t xml:space="preserve">In this way, we will create the files ourselves, first of all </w:t>
+      </w:r>
+      <w:proofErr w:type="gramStart"/>
+      <w:r>
+        <w:t>lets</w:t>
+      </w:r>
+      <w:proofErr w:type="gramEnd"/>
+      <w:r>
+        <w:t xml:space="preserve"> create a new folder inside our app folder, the folder name will be our component name. Example: warning-alert, inside that folder lets create these files: warning-</w:t>
+      </w:r>
+      <w:proofErr w:type="spellStart"/>
+      <w:proofErr w:type="gramStart"/>
+      <w:r>
+        <w:t>alert.component</w:t>
+      </w:r>
+      <w:proofErr w:type="gramEnd"/>
+      <w:r>
+        <w:t>.ts</w:t>
+      </w:r>
+      <w:proofErr w:type="spellEnd"/>
+      <w:r>
+        <w:t>/html/</w:t>
+      </w:r>
+      <w:proofErr w:type="spellStart"/>
+      <w:r>
+        <w:t>css</w:t>
+      </w:r>
+      <w:proofErr w:type="spellEnd"/>
+      <w:r>
+        <w:t xml:space="preserve"> in each of them we will find only the relevant pieces of code as we expect by the file name.</w:t>
+      </w:r>
+    </w:p>
+    <w:p>
+      <w:r>
+        <w:t xml:space="preserve">After that, we should import our new component to the </w:t>
+      </w:r>
+      <w:proofErr w:type="spellStart"/>
+      <w:proofErr w:type="gramStart"/>
+      <w:r>
+        <w:t>app.module</w:t>
+      </w:r>
+      <w:proofErr w:type="gramEnd"/>
+      <w:r>
+        <w:t>.ts</w:t>
+      </w:r>
+      <w:proofErr w:type="spellEnd"/>
+      <w:r>
+        <w:t xml:space="preserve"> file to the declarations array.</w:t>
       </w:r>
     </w:p>
     <w:p>
@@ -314,7 +419,26 @@
     </w:p>
     <w:p>
       <w:r>
-        <w:t>Inside the export class we can see that our new component implements OnInit, and has a constructor. Inside the constructor we can write code that will run at the point of time when this component is being created by Angular.</w:t>
+        <w:t xml:space="preserve">Inside the export class we can see that our new component implements </w:t>
+      </w:r>
+      <w:proofErr w:type="spellStart"/>
+      <w:proofErr w:type="gramStart"/>
+      <w:r>
+        <w:t>OnInit</w:t>
+      </w:r>
+      <w:proofErr w:type="spellEnd"/>
+      <w:r>
+        <w:t>, and</w:t>
+      </w:r>
+      <w:proofErr w:type="gramEnd"/>
+      <w:r>
+        <w:t xml:space="preserve"> has a constructor. Inside the constructor</w:t>
+      </w:r>
+      <w:r>
+        <w:t>,</w:t>
+      </w:r>
+      <w:r>
+        <w:t xml:space="preserve"> we can write code that will run at the point of time when this component is being created by Angular.</w:t>
       </w:r>
     </w:p>
     <w:sectPr>

</xml_diff>

<commit_message>
chapter 5 - done
</commit_message>
<xml_diff>
--- a/Learning Docs/Components.docx
+++ b/Learning Docs/Components.docx
@@ -394,15 +394,14 @@
         <w:t xml:space="preserve"> we can write code that will run at the point of time when this component is being created by Angular.</w:t>
       </w:r>
     </w:p>
-    <w:p/>
-    <w:p>
-      <w:pPr>
-        <w:rPr>
-          <w:b/>
-          <w:bCs/>
+    <w:p>
+      <w:pPr>
+        <w:rPr>
           <w:u w:val="single"/>
         </w:rPr>
       </w:pPr>
+    </w:p>
+    <w:p>
       <w:r>
         <w:rPr>
           <w:b/>
@@ -410,81 +409,21 @@
           <w:u w:val="single"/>
         </w:rPr>
         <w:lastRenderedPageBreak/>
-        <w:t>How to Send &amp; Receive data from components:</w:t>
-      </w:r>
-    </w:p>
-    <w:p>
-      <w:r>
-        <w:t>To send and receive data from components we will use custom property &amp; event binding to our components.</w:t>
-      </w:r>
-    </w:p>
-    <w:p>
-      <w:pPr>
-        <w:rPr>
-          <w:b/>
-          <w:bCs/>
-        </w:rPr>
-      </w:pPr>
-      <w:r>
-        <w:rPr>
-          <w:b/>
-          <w:bCs/>
-        </w:rPr>
-        <w:t xml:space="preserve">Custom </w:t>
-      </w:r>
-      <w:r>
-        <w:rPr>
-          <w:b/>
-          <w:bCs/>
-        </w:rPr>
-        <w:t>P</w:t>
-      </w:r>
-      <w:r>
-        <w:rPr>
-          <w:b/>
-          <w:bCs/>
-        </w:rPr>
-        <w:t xml:space="preserve">roperty </w:t>
-      </w:r>
-      <w:r>
-        <w:rPr>
-          <w:b/>
-          <w:bCs/>
-        </w:rPr>
-        <w:t>B</w:t>
-      </w:r>
-      <w:r>
-        <w:rPr>
-          <w:b/>
-          <w:bCs/>
-        </w:rPr>
-        <w:t>inding:</w:t>
-      </w:r>
-    </w:p>
-    <w:p>
-      <w:r>
-        <w:t>By default</w:t>
-      </w:r>
-      <w:r>
-        <w:t>,</w:t>
-      </w:r>
-      <w:r>
-        <w:t xml:space="preserve"> all properties of components are only accessible inside the component itself and not outside.</w:t>
-      </w:r>
-      <w:r>
-        <w:t xml:space="preserve"> If we want to expose the property to the world, we need to use decorators.</w:t>
-      </w:r>
-    </w:p>
-    <w:p>
-      <w:r>
-        <w:rPr>
-          <w:b/>
-          <w:bCs/>
-        </w:rPr>
-        <w:t>@Input –</w:t>
-      </w:r>
-      <w:r>
-        <w:t xml:space="preserve"> First we will need to import this decorator from angular/core, second, we will add the decorator itself near the property we want to expose like this:</w:t>
+        <w:t>ng-content:</w:t>
+      </w:r>
+    </w:p>
+    <w:p>
+      <w:r>
+        <w:t xml:space="preserve">ng content is a directive we can use in our component to pass data, but it looks like an element selector (its </w:t>
+      </w:r>
+      <w:r>
+        <w:t>serves</w:t>
+      </w:r>
+      <w:r>
+        <w:t xml:space="preserve"> as a hook). This directive will come handy if we want to pass some HTML data that is in between the opening and closing selectors of our custom component, and it will be placed in between our ng-content selector in our custom component. Example:</w:t>
+      </w:r>
+      <w:r>
+        <w:t xml:space="preserve"> This is the parent component - </w:t>
       </w:r>
     </w:p>
     <w:p>
@@ -493,10 +432,10 @@
           <w:noProof/>
         </w:rPr>
         <w:drawing>
-          <wp:inline distT="0" distB="0" distL="0" distR="0" wp14:anchorId="57CDD030" wp14:editId="0DB894D6">
-            <wp:extent cx="4629150" cy="238125"/>
-            <wp:effectExtent l="0" t="0" r="0" b="9525"/>
-            <wp:docPr id="2" name="Picture 2"/>
+          <wp:inline distT="0" distB="0" distL="0" distR="0" wp14:anchorId="323646D1" wp14:editId="3CC4652F">
+            <wp:extent cx="5731510" cy="838835"/>
+            <wp:effectExtent l="0" t="0" r="2540" b="0"/>
+            <wp:docPr id="2" name="תמונה 2" descr="תמונה שמכילה טקסט, צג, מקורה, צילום מסך&#10;&#10;התיאור נוצר באופן אוטומטי"/>
             <wp:cNvGraphicFramePr>
               <a:graphicFrameLocks xmlns:a="http://schemas.openxmlformats.org/drawingml/2006/main" noChangeAspect="1"/>
             </wp:cNvGraphicFramePr>
@@ -504,7 +443,7 @@
               <a:graphicData uri="http://schemas.openxmlformats.org/drawingml/2006/picture">
                 <pic:pic xmlns:pic="http://schemas.openxmlformats.org/drawingml/2006/picture">
                   <pic:nvPicPr>
-                    <pic:cNvPr id="1" name=""/>
+                    <pic:cNvPr id="2" name="תמונה 2" descr="תמונה שמכילה טקסט, צג, מקורה, צילום מסך&#10;&#10;התיאור נוצר באופן אוטומטי"/>
                     <pic:cNvPicPr/>
                   </pic:nvPicPr>
                   <pic:blipFill>
@@ -516,7 +455,7 @@
                   <pic:spPr>
                     <a:xfrm>
                       <a:off x="0" y="0"/>
-                      <a:ext cx="4629150" cy="238125"/>
+                      <a:ext cx="5731510" cy="838835"/>
                     </a:xfrm>
                     <a:prstGeom prst="rect">
                       <a:avLst/>
@@ -531,7 +470,7 @@
     </w:p>
     <w:p>
       <w:r>
-        <w:t>Now, every parent component that uses our component will be able to bind to our element property like this:</w:t>
+        <w:t>This is the child that receive the template and implements it inside the decorator</w:t>
       </w:r>
     </w:p>
     <w:p>
@@ -540,10 +479,10 @@
           <w:noProof/>
         </w:rPr>
         <w:drawing>
-          <wp:inline distT="0" distB="0" distL="0" distR="0" wp14:anchorId="713F2B1A" wp14:editId="1F657A63">
-            <wp:extent cx="5562600" cy="400050"/>
-            <wp:effectExtent l="0" t="0" r="0" b="0"/>
-            <wp:docPr id="3" name="Picture 3"/>
+          <wp:inline distT="0" distB="0" distL="0" distR="0" wp14:anchorId="1A5167B5" wp14:editId="4004402E">
+            <wp:extent cx="3105583" cy="1514686"/>
+            <wp:effectExtent l="0" t="0" r="0" b="9525"/>
+            <wp:docPr id="3" name="תמונה 3" descr="תמונה שמכילה טקסט&#10;&#10;התיאור נוצר באופן אוטומטי"/>
             <wp:cNvGraphicFramePr>
               <a:graphicFrameLocks xmlns:a="http://schemas.openxmlformats.org/drawingml/2006/main" noChangeAspect="1"/>
             </wp:cNvGraphicFramePr>
@@ -551,7 +490,7 @@
               <a:graphicData uri="http://schemas.openxmlformats.org/drawingml/2006/picture">
                 <pic:pic xmlns:pic="http://schemas.openxmlformats.org/drawingml/2006/picture">
                   <pic:nvPicPr>
-                    <pic:cNvPr id="1" name=""/>
+                    <pic:cNvPr id="3" name="תמונה 3" descr="תמונה שמכילה טקסט&#10;&#10;התיאור נוצר באופן אוטומטי"/>
                     <pic:cNvPicPr/>
                   </pic:nvPicPr>
                   <pic:blipFill>
@@ -563,7 +502,7 @@
                   <pic:spPr>
                     <a:xfrm>
                       <a:off x="0" y="0"/>
-                      <a:ext cx="5562600" cy="400050"/>
+                      <a:ext cx="3105583" cy="1514686"/>
                     </a:xfrm>
                     <a:prstGeom prst="rect">
                       <a:avLst/>
@@ -578,98 +517,326 @@
     </w:p>
     <w:p>
       <w:r>
-        <w:t xml:space="preserve">And that’s how you can pass </w:t>
-      </w:r>
-      <w:r>
-        <w:t xml:space="preserve">data </w:t>
-      </w:r>
-      <w:r>
-        <w:t xml:space="preserve">down from a father to his child </w:t>
-      </w:r>
-      <w:r>
-        <w:t>by property data binding.</w:t>
-      </w:r>
-    </w:p>
-    <w:p>
-      <w:pPr>
-        <w:rPr>
-          <w:b/>
-          <w:bCs/>
-        </w:rPr>
-      </w:pPr>
-      <w:r>
-        <w:rPr>
-          <w:b/>
-          <w:bCs/>
-        </w:rPr>
-        <w:t>Custom Event Binding:</w:t>
-      </w:r>
-    </w:p>
-    <w:p>
-      <w:r>
-        <w:rPr>
-          <w:b/>
-          <w:bCs/>
-        </w:rPr>
-        <w:t>@Output -</w:t>
-      </w:r>
+        <w:t>It would be nice when we will use it for building re-usable components and want to inject different codes in there.</w:t>
+      </w:r>
+    </w:p>
+    <w:p/>
+    <w:p/>
+    <w:p/>
+    <w:p/>
+    <w:p/>
+    <w:p/>
+    <w:p/>
+    <w:p/>
+    <w:p/>
+    <w:p/>
+    <w:p/>
+    <w:p/>
+    <w:p/>
+    <w:p/>
+    <w:p/>
+    <w:p>
+      <w:pPr>
+        <w:rPr>
+          <w:u w:val="single"/>
+        </w:rPr>
+      </w:pPr>
+      <w:r>
+        <w:rPr>
+          <w:u w:val="single"/>
+        </w:rPr>
+        <w:lastRenderedPageBreak/>
+        <w:t>Lifecycle Hooks:</w:t>
+      </w:r>
+    </w:p>
+    <w:p>
+      <w:proofErr w:type="spellStart"/>
+      <w:r>
+        <w:rPr>
+          <w:b/>
+          <w:bCs/>
+        </w:rPr>
+        <w:t>ngOnChanges</w:t>
+      </w:r>
+      <w:proofErr w:type="spellEnd"/>
       <w:r>
         <w:t xml:space="preserve"> </w:t>
       </w:r>
       <w:r>
-        <w:t xml:space="preserve">To pass data from component outside (from child to parent component), we would use event so we need to create a custom event. First lets import  Output from angular/core so the event will be exposed to the parent component, second lets import the </w:t>
-      </w:r>
-      <w:proofErr w:type="spellStart"/>
-      <w:r>
-        <w:t>EventEmitter</w:t>
-      </w:r>
-      <w:proofErr w:type="spellEnd"/>
-      <w:r>
-        <w:t xml:space="preserve"> (from angular/core also) so that we could create the custom event.</w:t>
-      </w:r>
-    </w:p>
-    <w:p>
-      <w:r>
-        <w:t xml:space="preserve">In the export part of the component we will add for each event we want to create a property with the @Output decorator in the start of the line, then we will assign a new </w:t>
-      </w:r>
-      <w:proofErr w:type="spellStart"/>
-      <w:r>
-        <w:t>EventEmitter</w:t>
-      </w:r>
-      <w:proofErr w:type="spellEnd"/>
-      <w:r>
-        <w:t xml:space="preserve"> to it from the type of the object we want to pass outside – this is the actual place we decide how our data will come out from this event.</w:t>
-      </w:r>
-    </w:p>
-    <w:p>
-      <w:r>
-        <w:t>Than we will create functions that will use the properties of the events and assign the values we want to pass up.</w:t>
-      </w:r>
-      <w:r>
-        <w:t xml:space="preserve"> Here is an example:</w:t>
+        <w:rPr>
+          <w:b/>
+          <w:bCs/>
+        </w:rPr>
+        <w:t>–</w:t>
+      </w:r>
+      <w:r>
+        <w:t xml:space="preserve"> Called after a bound input property (properties using the decorator @Input()) changes. It means that once at the beginning, and </w:t>
+      </w:r>
+      <w:proofErr w:type="spellStart"/>
+      <w:r>
+        <w:t>everytime</w:t>
+      </w:r>
+      <w:proofErr w:type="spellEnd"/>
+      <w:r>
+        <w:t xml:space="preserve"> the relevant properties has a new value.</w:t>
+      </w:r>
+      <w:r>
+        <w:t xml:space="preserve"> It’s the only hook that receives an argument and its receive changes argument from type </w:t>
+      </w:r>
+      <w:proofErr w:type="spellStart"/>
+      <w:r>
+        <w:t>SimpleChanges</w:t>
+      </w:r>
+      <w:proofErr w:type="spellEnd"/>
+      <w:r>
+        <w:t xml:space="preserve"> (imported from angular/core)</w:t>
+      </w:r>
+    </w:p>
+    <w:p>
+      <w:proofErr w:type="spellStart"/>
+      <w:r>
+        <w:rPr>
+          <w:b/>
+          <w:bCs/>
+        </w:rPr>
+        <w:t>ngOnInit</w:t>
+      </w:r>
+      <w:proofErr w:type="spellEnd"/>
+      <w:r>
+        <w:rPr>
+          <w:b/>
+          <w:bCs/>
+        </w:rPr>
+        <w:t xml:space="preserve"> </w:t>
+      </w:r>
+      <w:r>
+        <w:rPr>
+          <w:b/>
+          <w:bCs/>
+        </w:rPr>
+        <w:t xml:space="preserve">– </w:t>
+      </w:r>
+      <w:r>
+        <w:t>Called once the component is initialized. It will run after the constructor, it doesn’t mean that the component has been added to the DOM or anything, just that Angular finished the basic process and the properties can be accessed and initialized for example.</w:t>
+      </w:r>
+    </w:p>
+    <w:p>
+      <w:proofErr w:type="spellStart"/>
+      <w:r>
+        <w:rPr>
+          <w:b/>
+          <w:bCs/>
+        </w:rPr>
+        <w:t>ngDoCheck</w:t>
+      </w:r>
+      <w:proofErr w:type="spellEnd"/>
+      <w:r>
+        <w:rPr>
+          <w:b/>
+          <w:bCs/>
+        </w:rPr>
+        <w:t xml:space="preserve"> </w:t>
+      </w:r>
+      <w:r>
+        <w:rPr>
+          <w:b/>
+          <w:bCs/>
+        </w:rPr>
+        <w:t>–</w:t>
+      </w:r>
+      <w:r>
+        <w:rPr>
+          <w:b/>
+          <w:bCs/>
+        </w:rPr>
+        <w:t xml:space="preserve"> </w:t>
+      </w:r>
+      <w:r>
+        <w:t xml:space="preserve">Called during every change detection run. It runs a lot, </w:t>
+      </w:r>
+      <w:proofErr w:type="spellStart"/>
+      <w:r>
+        <w:t>everytime</w:t>
+      </w:r>
+      <w:proofErr w:type="spellEnd"/>
+      <w:r>
+        <w:t xml:space="preserve"> that Angular has to check if there any change need to be happening.</w:t>
+      </w:r>
+    </w:p>
+    <w:p>
+      <w:proofErr w:type="spellStart"/>
+      <w:r>
+        <w:rPr>
+          <w:b/>
+          <w:bCs/>
+        </w:rPr>
+        <w:t>ngAfterContentInit</w:t>
+      </w:r>
+      <w:proofErr w:type="spellEnd"/>
+      <w:r>
+        <w:rPr>
+          <w:b/>
+          <w:bCs/>
+        </w:rPr>
+        <w:t xml:space="preserve"> –</w:t>
+      </w:r>
+      <w:r>
+        <w:t xml:space="preserve"> Called after content (ng-content) has been projected into view. </w:t>
+      </w:r>
+    </w:p>
+    <w:p>
+      <w:proofErr w:type="spellStart"/>
+      <w:r>
+        <w:rPr>
+          <w:b/>
+          <w:bCs/>
+        </w:rPr>
+        <w:t>ngAfterContentChecked</w:t>
+      </w:r>
+      <w:proofErr w:type="spellEnd"/>
+      <w:r>
+        <w:rPr>
+          <w:b/>
+          <w:bCs/>
+        </w:rPr>
+        <w:t xml:space="preserve"> –</w:t>
+      </w:r>
+      <w:r>
+        <w:t xml:space="preserve"> Called every time the projected content has been checked. Like </w:t>
+      </w:r>
+      <w:proofErr w:type="spellStart"/>
+      <w:r>
+        <w:t>ngDoCheck</w:t>
+      </w:r>
+      <w:proofErr w:type="spellEnd"/>
+      <w:r>
+        <w:t xml:space="preserve"> but for the ng-content.</w:t>
+      </w:r>
+    </w:p>
+    <w:p>
+      <w:proofErr w:type="spellStart"/>
+      <w:r>
+        <w:rPr>
+          <w:b/>
+          <w:bCs/>
+        </w:rPr>
+        <w:t>ngAfterViewInit</w:t>
+      </w:r>
+      <w:proofErr w:type="spellEnd"/>
+      <w:r>
+        <w:rPr>
+          <w:b/>
+          <w:bCs/>
+        </w:rPr>
+        <w:t xml:space="preserve"> </w:t>
+      </w:r>
+      <w:r>
+        <w:rPr>
+          <w:b/>
+          <w:bCs/>
+        </w:rPr>
+        <w:t>–</w:t>
+      </w:r>
+      <w:r>
+        <w:t xml:space="preserve"> Called after the component’s view (and child views)</w:t>
+      </w:r>
+      <w:r>
+        <w:rPr>
+          <w:b/>
+          <w:bCs/>
+        </w:rPr>
+        <w:t xml:space="preserve"> </w:t>
+      </w:r>
+      <w:r>
+        <w:t>has been initialized (once the view has been rendered).</w:t>
+      </w:r>
+    </w:p>
+    <w:p>
+      <w:proofErr w:type="spellStart"/>
+      <w:r>
+        <w:rPr>
+          <w:b/>
+          <w:bCs/>
+        </w:rPr>
+        <w:t>ngAfter</w:t>
+      </w:r>
+      <w:r>
+        <w:rPr>
+          <w:b/>
+          <w:bCs/>
+        </w:rPr>
+        <w:t>View</w:t>
+      </w:r>
+      <w:r>
+        <w:rPr>
+          <w:b/>
+          <w:bCs/>
+        </w:rPr>
+        <w:t>Checked</w:t>
+      </w:r>
+      <w:proofErr w:type="spellEnd"/>
+      <w:r>
+        <w:rPr>
+          <w:b/>
+          <w:bCs/>
+        </w:rPr>
+        <w:t xml:space="preserve"> –</w:t>
+      </w:r>
+      <w:r>
+        <w:t xml:space="preserve"> Called every time the view (and child views) has been checked. So once we are sure that either all changes which had to be done were displayed in the view or no changes were detected by angular.</w:t>
+      </w:r>
+    </w:p>
+    <w:p>
+      <w:proofErr w:type="spellStart"/>
+      <w:r>
+        <w:rPr>
+          <w:b/>
+          <w:bCs/>
+        </w:rPr>
+        <w:t>ngOnDestroy</w:t>
+      </w:r>
+      <w:proofErr w:type="spellEnd"/>
+      <w:r>
+        <w:rPr>
+          <w:b/>
+          <w:bCs/>
+        </w:rPr>
+        <w:t xml:space="preserve"> </w:t>
+      </w:r>
+      <w:r>
+        <w:rPr>
+          <w:b/>
+          <w:bCs/>
+        </w:rPr>
+        <w:t>–</w:t>
+      </w:r>
+      <w:r>
+        <w:rPr>
+          <w:b/>
+          <w:bCs/>
+        </w:rPr>
+        <w:t xml:space="preserve"> </w:t>
+      </w:r>
+      <w:r>
+        <w:t>Called once the component is about to be destroyed.</w:t>
+      </w:r>
+    </w:p>
+    <w:p>
+      <w:pPr>
+        <w:rPr>
+          <w:b/>
+          <w:bCs/>
+        </w:rPr>
+      </w:pPr>
+      <w:r>
+        <w:rPr>
+          <w:b/>
+          <w:bCs/>
+        </w:rPr>
+        <w:t>It’s a good practice to specify which hook our components implements!</w:t>
       </w:r>
     </w:p>
     <w:p/>
-    <w:p>
-      <w:r>
-        <w:t xml:space="preserve">In the parent component </w:t>
-      </w:r>
-    </w:p>
-    <w:p>
-      <w:pPr>
-        <w:rPr>
-          <w:b/>
-          <w:bCs/>
-        </w:rPr>
-      </w:pPr>
-      <w:r>
-        <w:rPr>
-          <w:b/>
-          <w:bCs/>
-        </w:rPr>
-        <w:t xml:space="preserve"> </w:t>
-      </w:r>
-    </w:p>
     <w:sectPr>
       <w:pgSz w:w="11906" w:h="16838"/>
       <w:pgMar w:top="1440" w:right="1440" w:bottom="1440" w:left="1440" w:header="708" w:footer="708" w:gutter="0"/>

</xml_diff>